<commit_message>
nmv 12 09 2022
</commit_message>
<xml_diff>
--- a/TS-Kramam/TS-6.3/TS 6.3 Malayalam Krama Paatam Corrections.docx
+++ b/TS-Kramam/TS-6.3/TS 6.3 Malayalam Krama Paatam Corrections.docx
@@ -75,17 +75,7 @@
           <w:szCs w:val="32"/>
           <w:u w:val="single"/>
         </w:rPr>
-        <w:t xml:space="preserve">6.3 </w:t>
-      </w:r>
-      <w:r>
-        <w:rPr>
-          <w:b/>
-          <w:bCs/>
-          <w:sz w:val="32"/>
-          <w:szCs w:val="32"/>
-          <w:u w:val="single"/>
-        </w:rPr>
-        <w:t>Malayalam</w:t>
+        <w:t>6.3 Malayalam</w:t>
       </w:r>
       <w:r>
         <w:rPr>
@@ -115,9 +105,8 @@
           <w:szCs w:val="32"/>
           <w:u w:val="single"/>
         </w:rPr>
-        <w:t xml:space="preserve">Observed </w:t>
+        <w:t xml:space="preserve">Observed till </w:t>
       </w:r>
-      <w:proofErr w:type="gramStart"/>
       <w:r>
         <w:rPr>
           <w:b/>
@@ -126,20 +115,8 @@
           <w:szCs w:val="32"/>
           <w:u w:val="single"/>
         </w:rPr>
-        <w:t xml:space="preserve">till </w:t>
+        <w:t>30th Sep 2022</w:t>
       </w:r>
-      <w:r>
-        <w:rPr>
-          <w:b/>
-          <w:bCs/>
-          <w:sz w:val="32"/>
-          <w:szCs w:val="32"/>
-          <w:highlight w:val="red"/>
-          <w:u w:val="single"/>
-        </w:rPr>
-        <w:t>???</w:t>
-      </w:r>
-      <w:proofErr w:type="gramEnd"/>
     </w:p>
     <w:p>
       <w:pPr>
@@ -618,8 +595,6 @@
               </w:rPr>
               <w:t>i</w:t>
             </w:r>
-            <w:bookmarkStart w:id="0" w:name="_GoBack"/>
-            <w:bookmarkEnd w:id="0"/>
             <w:r>
               <w:rPr>
                 <w:rFonts w:ascii="BRH Malayalam Extra" w:eastAsia="Times New Roman" w:hAnsi="BRH Malayalam Extra" w:cs="BRH Malayalam Extra"/>
@@ -2141,7 +2116,19 @@
                 <w:szCs w:val="40"/>
                 <w:lang w:val="en-IN" w:eastAsia="en-IN" w:bidi="ml-IN"/>
               </w:rPr>
-              <w:t>iyZõx²y— - C</w:t>
+              <w:t>iyZõx²</w:t>
+            </w:r>
+            <w:bookmarkStart w:id="0" w:name="_GoBack"/>
+            <w:bookmarkEnd w:id="0"/>
+            <w:r>
+              <w:rPr>
+                <w:rFonts w:ascii="BRH Malayalam Extra" w:eastAsia="Times New Roman" w:hAnsi="BRH Malayalam Extra" w:cs="BRH Malayalam Extra"/>
+                <w:color w:val="000000"/>
+                <w:sz w:val="40"/>
+                <w:szCs w:val="40"/>
+                <w:lang w:val="en-IN" w:eastAsia="en-IN" w:bidi="ml-IN"/>
+              </w:rPr>
+              <w:t>y— - C</w:t>
             </w:r>
             <w:r>
               <w:rPr>
@@ -2185,6 +2172,17 @@
               </w:rPr>
               <w:t>I |</w:t>
             </w:r>
+          </w:p>
+          <w:p>
+            <w:pPr>
+              <w:jc w:val="center"/>
+              <w:rPr>
+                <w:rFonts w:ascii="BRH Malayalam Extra" w:eastAsia="Times New Roman" w:hAnsi="BRH Malayalam Extra" w:cs="BRH Malayalam Extra"/>
+                <w:sz w:val="40"/>
+                <w:szCs w:val="40"/>
+                <w:lang w:val="en-IN" w:eastAsia="en-IN" w:bidi="ml-IN"/>
+              </w:rPr>
+            </w:pPr>
           </w:p>
         </w:tc>
       </w:tr>
@@ -14358,6 +14356,7 @@
       <w:pBdr>
         <w:top w:val="single" w:sz="4" w:space="1" w:color="auto"/>
       </w:pBdr>
+      <w:jc w:val="right"/>
       <w:rPr>
         <w:b/>
         <w:bCs/>
@@ -14539,6 +14538,7 @@
       <w:pBdr>
         <w:top w:val="single" w:sz="4" w:space="1" w:color="auto"/>
       </w:pBdr>
+      <w:jc w:val="right"/>
       <w:rPr>
         <w:b/>
         <w:bCs/>
@@ -14665,7 +14665,7 @@
         <w:bCs/>
         <w:noProof/>
       </w:rPr>
-      <w:t>1</w:t>
+      <w:t>5</w:t>
     </w:r>
     <w:r>
       <w:rPr>
@@ -15565,7 +15565,7 @@
 </file>
 
 <file path=customXml/itemProps1.xml><?xml version="1.0" encoding="utf-8"?>
-<ds:datastoreItem xmlns:ds="http://schemas.openxmlformats.org/officeDocument/2006/customXml" ds:itemID="{618D4318-99F8-40F0-BD30-4728A6940B1F}">
+<ds:datastoreItem xmlns:ds="http://schemas.openxmlformats.org/officeDocument/2006/customXml" ds:itemID="{37A755B6-969A-4F2A-8331-45AA07B7362D}">
   <ds:schemaRefs>
     <ds:schemaRef ds:uri="http://schemas.openxmlformats.org/officeDocument/2006/bibliography"/>
   </ds:schemaRefs>

</xml_diff>